<commit_message>
[Responsive] (Home Page) Finish
</commit_message>
<xml_diff>
--- a/Documentation/Report5_Test Documentation.docx
+++ b/Documentation/Report5_Test Documentation.docx
@@ -1,6 +1,6 @@
 
 <file path=word/document.xml><?xml version="1.0" encoding="utf-8"?>
-<w:document xmlns:wpc="http://schemas.microsoft.com/office/word/2010/wordprocessingCanvas" xmlns:cx="http://schemas.microsoft.com/office/drawing/2014/chartex" xmlns:cx1="http://schemas.microsoft.com/office/drawing/2015/9/8/chartex" xmlns:cx2="http://schemas.microsoft.com/office/drawing/2015/10/21/chartex" xmlns:cx3="http://schemas.microsoft.com/office/drawing/2016/5/9/chartex" xmlns:cx4="http://schemas.microsoft.com/office/drawing/2016/5/10/chartex" xmlns:cx5="http://schemas.microsoft.com/office/drawing/2016/5/11/chartex" xmlns:cx6="http://schemas.microsoft.com/office/drawing/2016/5/12/chartex" xmlns:cx7="http://schemas.microsoft.com/office/drawing/2016/5/13/chartex" xmlns:cx8="http://schemas.microsoft.com/office/drawing/2016/5/14/chartex" xmlns:mc="http://schemas.openxmlformats.org/markup-compatibility/2006" xmlns:aink="http://schemas.microsoft.com/office/drawing/2016/ink" xmlns:am3d="http://schemas.microsoft.com/office/drawing/2017/model3d" xmlns:o="urn:schemas-microsoft-com:office:office" xmlns:r="http://schemas.openxmlformats.org/officeDocument/2006/relationships" xmlns:m="http://schemas.openxmlformats.org/officeDocument/2006/math" xmlns:v="urn:schemas-microsoft-com:vml" xmlns:wp14="http://schemas.microsoft.com/office/word/2010/wordprocessingDrawing" xmlns:wp="http://schemas.openxmlformats.org/drawingml/2006/wordprocessingDrawing" xmlns:w10="urn:schemas-microsoft-com:office:word" xmlns:w="http://schemas.openxmlformats.org/wordprocessingml/2006/main" xmlns:w14="http://schemas.microsoft.com/office/word/2010/wordml" xmlns:w15="http://schemas.microsoft.com/office/word/2012/wordml" xmlns:w16cex="http://schemas.microsoft.com/office/word/2018/wordml/cex" xmlns:w16cid="http://schemas.microsoft.com/office/word/2016/wordml/cid" xmlns:w16="http://schemas.microsoft.com/office/word/2018/wordml" xmlns:w16sdtdh="http://schemas.microsoft.com/office/word/2020/wordml/sdtdatahash" xmlns:w16se="http://schemas.microsoft.com/office/word/2015/wordml/symex" xmlns:wpg="http://schemas.microsoft.com/office/word/2010/wordprocessingGroup" xmlns:wpi="http://schemas.microsoft.com/office/word/2010/wordprocessingInk" xmlns:wne="http://schemas.microsoft.com/office/word/2006/wordml" xmlns:wps="http://schemas.microsoft.com/office/word/2010/wordprocessingShape" mc:Ignorable="w14 w15 w16se w16cid w16 w16cex w16sdtdh wp14">
+<w:document xmlns:wpc="http://schemas.microsoft.com/office/word/2010/wordprocessingCanvas" xmlns:cx="http://schemas.microsoft.com/office/drawing/2014/chartex" xmlns:cx1="http://schemas.microsoft.com/office/drawing/2015/9/8/chartex" xmlns:cx2="http://schemas.microsoft.com/office/drawing/2015/10/21/chartex" xmlns:cx3="http://schemas.microsoft.com/office/drawing/2016/5/9/chartex" xmlns:cx4="http://schemas.microsoft.com/office/drawing/2016/5/10/chartex" xmlns:cx5="http://schemas.microsoft.com/office/drawing/2016/5/11/chartex" xmlns:cx6="http://schemas.microsoft.com/office/drawing/2016/5/12/chartex" xmlns:cx7="http://schemas.microsoft.com/office/drawing/2016/5/13/chartex" xmlns:cx8="http://schemas.microsoft.com/office/drawing/2016/5/14/chartex" xmlns:mc="http://schemas.openxmlformats.org/markup-compatibility/2006" xmlns:aink="http://schemas.microsoft.com/office/drawing/2016/ink" xmlns:am3d="http://schemas.microsoft.com/office/drawing/2017/model3d" xmlns:o="urn:schemas-microsoft-com:office:office" xmlns:oel="http://schemas.microsoft.com/office/2019/extlst" xmlns:r="http://schemas.openxmlformats.org/officeDocument/2006/relationships" xmlns:m="http://schemas.openxmlformats.org/officeDocument/2006/math" xmlns:v="urn:schemas-microsoft-com:vml" xmlns:wp14="http://schemas.microsoft.com/office/word/2010/wordprocessingDrawing" xmlns:wp="http://schemas.openxmlformats.org/drawingml/2006/wordprocessingDrawing" xmlns:w10="urn:schemas-microsoft-com:office:word" xmlns:w="http://schemas.openxmlformats.org/wordprocessingml/2006/main" xmlns:w14="http://schemas.microsoft.com/office/word/2010/wordml" xmlns:w15="http://schemas.microsoft.com/office/word/2012/wordml" xmlns:w16cex="http://schemas.microsoft.com/office/word/2018/wordml/cex" xmlns:w16cid="http://schemas.microsoft.com/office/word/2016/wordml/cid" xmlns:w16="http://schemas.microsoft.com/office/word/2018/wordml" xmlns:w16sdtdh="http://schemas.microsoft.com/office/word/2020/wordml/sdtdatahash" xmlns:w16se="http://schemas.microsoft.com/office/word/2015/wordml/symex" xmlns:wpg="http://schemas.microsoft.com/office/word/2010/wordprocessingGroup" xmlns:wpi="http://schemas.microsoft.com/office/word/2010/wordprocessingInk" xmlns:wne="http://schemas.microsoft.com/office/word/2006/wordml" xmlns:wps="http://schemas.microsoft.com/office/word/2010/wordprocessingShape" mc:Ignorable="w14 w15 w16se w16cid w16 w16cex w16sdtdh wp14">
   <w:body>
     <w:p/>
     <w:p>
@@ -234,7 +234,55 @@
           <w:sz w:val="28"/>
           <w:szCs w:val="28"/>
         </w:rPr>
-        <w:t>– Hanoi, August 2019 –</w:t>
+        <w:t xml:space="preserve">– </w:t>
+      </w:r>
+      <w:r>
+        <w:rPr>
+          <w:rFonts w:cstheme="minorHAnsi"/>
+          <w:sz w:val="28"/>
+          <w:szCs w:val="28"/>
+        </w:rPr>
+        <w:t xml:space="preserve">Hanoi, </w:t>
+      </w:r>
+      <w:r>
+        <w:rPr>
+          <w:rFonts w:cstheme="minorHAnsi"/>
+          <w:sz w:val="28"/>
+          <w:szCs w:val="28"/>
+        </w:rPr>
+        <w:t>October</w:t>
+      </w:r>
+      <w:r>
+        <w:rPr>
+          <w:rFonts w:cstheme="minorHAnsi"/>
+          <w:sz w:val="28"/>
+          <w:szCs w:val="28"/>
+        </w:rPr>
+        <w:t xml:space="preserve"> 20</w:t>
+      </w:r>
+      <w:r>
+        <w:rPr>
+          <w:rFonts w:cstheme="minorHAnsi"/>
+          <w:sz w:val="28"/>
+          <w:szCs w:val="28"/>
+        </w:rPr>
+        <w:t>22</w:t>
+      </w:r>
+      <w:r>
+        <w:rPr>
+          <w:rFonts w:cstheme="minorHAnsi"/>
+          <w:sz w:val="28"/>
+          <w:szCs w:val="28"/>
+        </w:rPr>
+        <w:t xml:space="preserve"> </w:t>
+      </w:r>
+      <w:r>
+        <w:rPr>
+          <w:rFonts w:cstheme="minorHAnsi"/>
+          <w:sz w:val="28"/>
+          <w:szCs w:val="28"/>
+        </w:rPr>
+        <w:t>–</w:t>
       </w:r>
     </w:p>
     <w:sdt>
@@ -2069,16 +2117,16 @@
       <w:pPr>
         <w:pStyle w:val="Heading2"/>
       </w:pPr>
-      <w:bookmarkStart w:id="5" w:name="_Toc516633392"/>
-      <w:bookmarkStart w:id="6" w:name="_Toc106686426"/>
-      <w:bookmarkStart w:id="7" w:name="_Toc83349282"/>
+      <w:bookmarkStart w:id="5" w:name="_Toc83349282"/>
+      <w:bookmarkStart w:id="6" w:name="_Toc516633392"/>
+      <w:bookmarkStart w:id="7" w:name="_Toc106686426"/>
       <w:r>
         <w:t>2</w:t>
       </w:r>
       <w:r>
         <w:t>. Test Strategy</w:t>
       </w:r>
-      <w:bookmarkEnd w:id="7"/>
+      <w:bookmarkEnd w:id="5"/>
     </w:p>
     <w:p>
       <w:pPr>
@@ -2170,9 +2218,9 @@
       <w:pPr>
         <w:pStyle w:val="Heading3"/>
       </w:pPr>
-      <w:bookmarkStart w:id="8" w:name="_Toc516633384"/>
-      <w:bookmarkStart w:id="9" w:name="_Toc106686422"/>
-      <w:bookmarkStart w:id="10" w:name="_Toc83349283"/>
+      <w:bookmarkStart w:id="8" w:name="_Toc83349283"/>
+      <w:bookmarkStart w:id="9" w:name="_Toc516633384"/>
+      <w:bookmarkStart w:id="10" w:name="_Toc106686422"/>
       <w:r>
         <w:t xml:space="preserve">2.1 </w:t>
       </w:r>
@@ -2185,7 +2233,7 @@
       <w:r>
         <w:t>ypes</w:t>
       </w:r>
-      <w:bookmarkEnd w:id="10"/>
+      <w:bookmarkEnd w:id="8"/>
     </w:p>
     <w:p>
       <w:pPr>
@@ -2208,16 +2256,16 @@
         <w:pStyle w:val="Heading3"/>
       </w:pPr>
       <w:bookmarkStart w:id="11" w:name="_Toc83349284"/>
-      <w:bookmarkEnd w:id="8"/>
       <w:bookmarkEnd w:id="9"/>
+      <w:bookmarkEnd w:id="10"/>
       <w:r>
         <w:t>2.2</w:t>
       </w:r>
       <w:r>
         <w:t xml:space="preserve"> Test </w:t>
       </w:r>
-      <w:bookmarkEnd w:id="5"/>
       <w:bookmarkEnd w:id="6"/>
+      <w:bookmarkEnd w:id="7"/>
       <w:r>
         <w:t>L</w:t>
       </w:r>
@@ -4046,7 +4094,7 @@
 </file>
 
 <file path=word/numbering.xml><?xml version="1.0" encoding="utf-8"?>
-<w:numbering xmlns:wpc="http://schemas.microsoft.com/office/word/2010/wordprocessingCanvas" xmlns:cx="http://schemas.microsoft.com/office/drawing/2014/chartex" xmlns:cx1="http://schemas.microsoft.com/office/drawing/2015/9/8/chartex" xmlns:cx2="http://schemas.microsoft.com/office/drawing/2015/10/21/chartex" xmlns:cx3="http://schemas.microsoft.com/office/drawing/2016/5/9/chartex" xmlns:cx4="http://schemas.microsoft.com/office/drawing/2016/5/10/chartex" xmlns:cx5="http://schemas.microsoft.com/office/drawing/2016/5/11/chartex" xmlns:cx6="http://schemas.microsoft.com/office/drawing/2016/5/12/chartex" xmlns:cx7="http://schemas.microsoft.com/office/drawing/2016/5/13/chartex" xmlns:cx8="http://schemas.microsoft.com/office/drawing/2016/5/14/chartex" xmlns:mc="http://schemas.openxmlformats.org/markup-compatibility/2006" xmlns:aink="http://schemas.microsoft.com/office/drawing/2016/ink" xmlns:am3d="http://schemas.microsoft.com/office/drawing/2017/model3d" xmlns:o="urn:schemas-microsoft-com:office:office" xmlns:r="http://schemas.openxmlformats.org/officeDocument/2006/relationships" xmlns:m="http://schemas.openxmlformats.org/officeDocument/2006/math" xmlns:v="urn:schemas-microsoft-com:vml" xmlns:wp14="http://schemas.microsoft.com/office/word/2010/wordprocessingDrawing" xmlns:wp="http://schemas.openxmlformats.org/drawingml/2006/wordprocessingDrawing" xmlns:w10="urn:schemas-microsoft-com:office:word" xmlns:w="http://schemas.openxmlformats.org/wordprocessingml/2006/main" xmlns:w14="http://schemas.microsoft.com/office/word/2010/wordml" xmlns:w15="http://schemas.microsoft.com/office/word/2012/wordml" xmlns:w16cex="http://schemas.microsoft.com/office/word/2018/wordml/cex" xmlns:w16cid="http://schemas.microsoft.com/office/word/2016/wordml/cid" xmlns:w16="http://schemas.microsoft.com/office/word/2018/wordml" xmlns:w16sdtdh="http://schemas.microsoft.com/office/word/2020/wordml/sdtdatahash" xmlns:w16se="http://schemas.microsoft.com/office/word/2015/wordml/symex" xmlns:wpg="http://schemas.microsoft.com/office/word/2010/wordprocessingGroup" xmlns:wpi="http://schemas.microsoft.com/office/word/2010/wordprocessingInk" xmlns:wne="http://schemas.microsoft.com/office/word/2006/wordml" xmlns:wps="http://schemas.microsoft.com/office/word/2010/wordprocessingShape" mc:Ignorable="w14 w15 w16se w16cid w16 w16cex w16sdtdh wp14">
+<w:numbering xmlns:wpc="http://schemas.microsoft.com/office/word/2010/wordprocessingCanvas" xmlns:cx="http://schemas.microsoft.com/office/drawing/2014/chartex" xmlns:cx1="http://schemas.microsoft.com/office/drawing/2015/9/8/chartex" xmlns:cx2="http://schemas.microsoft.com/office/drawing/2015/10/21/chartex" xmlns:cx3="http://schemas.microsoft.com/office/drawing/2016/5/9/chartex" xmlns:cx4="http://schemas.microsoft.com/office/drawing/2016/5/10/chartex" xmlns:cx5="http://schemas.microsoft.com/office/drawing/2016/5/11/chartex" xmlns:cx6="http://schemas.microsoft.com/office/drawing/2016/5/12/chartex" xmlns:cx7="http://schemas.microsoft.com/office/drawing/2016/5/13/chartex" xmlns:cx8="http://schemas.microsoft.com/office/drawing/2016/5/14/chartex" xmlns:mc="http://schemas.openxmlformats.org/markup-compatibility/2006" xmlns:aink="http://schemas.microsoft.com/office/drawing/2016/ink" xmlns:am3d="http://schemas.microsoft.com/office/drawing/2017/model3d" xmlns:o="urn:schemas-microsoft-com:office:office" xmlns:oel="http://schemas.microsoft.com/office/2019/extlst" xmlns:r="http://schemas.openxmlformats.org/officeDocument/2006/relationships" xmlns:m="http://schemas.openxmlformats.org/officeDocument/2006/math" xmlns:v="urn:schemas-microsoft-com:vml" xmlns:wp14="http://schemas.microsoft.com/office/word/2010/wordprocessingDrawing" xmlns:wp="http://schemas.openxmlformats.org/drawingml/2006/wordprocessingDrawing" xmlns:w10="urn:schemas-microsoft-com:office:word" xmlns:w="http://schemas.openxmlformats.org/wordprocessingml/2006/main" xmlns:w14="http://schemas.microsoft.com/office/word/2010/wordml" xmlns:w15="http://schemas.microsoft.com/office/word/2012/wordml" xmlns:w16cex="http://schemas.microsoft.com/office/word/2018/wordml/cex" xmlns:w16cid="http://schemas.microsoft.com/office/word/2016/wordml/cid" xmlns:w16="http://schemas.microsoft.com/office/word/2018/wordml" xmlns:w16sdtdh="http://schemas.microsoft.com/office/word/2020/wordml/sdtdatahash" xmlns:w16se="http://schemas.microsoft.com/office/word/2015/wordml/symex" xmlns:wpg="http://schemas.microsoft.com/office/word/2010/wordprocessingGroup" xmlns:wpi="http://schemas.microsoft.com/office/word/2010/wordprocessingInk" xmlns:wne="http://schemas.microsoft.com/office/word/2006/wordml" xmlns:wps="http://schemas.microsoft.com/office/word/2010/wordprocessingShape" mc:Ignorable="w14 w15 w16se w16cid w16 w16cex w16sdtdh wp14">
   <w:abstractNum w:abstractNumId="0" w15:restartNumberingAfterBreak="0">
     <w:nsid w:val="0E8064E3"/>
     <w:multiLevelType w:val="hybridMultilevel"/>
@@ -4751,22 +4799,22 @@
       </w:rPr>
     </w:lvl>
   </w:abstractNum>
-  <w:num w:numId="1">
+  <w:num w:numId="1" w16cid:durableId="1167017785">
     <w:abstractNumId w:val="5"/>
   </w:num>
-  <w:num w:numId="2">
+  <w:num w:numId="2" w16cid:durableId="153375130">
     <w:abstractNumId w:val="4"/>
   </w:num>
-  <w:num w:numId="3">
+  <w:num w:numId="3" w16cid:durableId="199171592">
     <w:abstractNumId w:val="2"/>
   </w:num>
-  <w:num w:numId="4">
+  <w:num w:numId="4" w16cid:durableId="954561904">
     <w:abstractNumId w:val="1"/>
   </w:num>
-  <w:num w:numId="5">
+  <w:num w:numId="5" w16cid:durableId="972903801">
     <w:abstractNumId w:val="3"/>
   </w:num>
-  <w:num w:numId="6">
+  <w:num w:numId="6" w16cid:durableId="1617522909">
     <w:abstractNumId w:val="0"/>
   </w:num>
 </w:numbering>

</xml_diff>